<commit_message>
Diseño y demas yerbas
</commit_message>
<xml_diff>
--- a/Quehaceres.docx
+++ b/Quehaceres.docx
@@ -7,9 +7,142 @@
         <w:jc w:val="center"/>
       </w:pPr>
       <w:r>
-        <w:t>Proyecto app Loteria</w:t>
-      </w:r>
+        <w:t xml:space="preserve">Proyecto </w:t>
+      </w:r>
+      <w:proofErr w:type="spellStart"/>
+      <w:r>
+        <w:t>app</w:t>
+      </w:r>
+      <w:proofErr w:type="spellEnd"/>
+      <w:r>
+        <w:t xml:space="preserve"> </w:t>
+      </w:r>
+      <w:proofErr w:type="spellStart"/>
+      <w:r>
+        <w:t>Loteria</w:t>
+      </w:r>
+      <w:proofErr w:type="spellEnd"/>
     </w:p>
+    <w:p>
+      <w:r>
+        <w:t xml:space="preserve">Pantalla principal: La pantalla principal va a contar con n botones (n es la cantidad de pantallas que va a tener la </w:t>
+      </w:r>
+      <w:proofErr w:type="spellStart"/>
+      <w:r>
+        <w:t>app</w:t>
+      </w:r>
+      <w:proofErr w:type="spellEnd"/>
+      <w:r>
+        <w:t>).</w:t>
+      </w:r>
+    </w:p>
+    <w:p>
+      <w:r>
+        <w:t>Un bosquejo seria:</w:t>
+      </w:r>
+    </w:p>
+    <w:p>
+      <w:r>
+        <w:rPr>
+          <w:noProof/>
+        </w:rPr>
+        <w:drawing>
+          <wp:inline distT="0" distB="0" distL="0" distR="0">
+            <wp:extent cx="2266950" cy="4080510"/>
+            <wp:effectExtent l="0" t="0" r="0" b="0"/>
+            <wp:docPr id="1" name="0 Imagen" descr="home.png"/>
+            <wp:cNvGraphicFramePr>
+              <a:graphicFrameLocks xmlns:a="http://schemas.openxmlformats.org/drawingml/2006/main" noChangeAspect="1"/>
+            </wp:cNvGraphicFramePr>
+            <a:graphic xmlns:a="http://schemas.openxmlformats.org/drawingml/2006/main">
+              <a:graphicData uri="http://schemas.openxmlformats.org/drawingml/2006/picture">
+                <pic:pic xmlns:pic="http://schemas.openxmlformats.org/drawingml/2006/picture">
+                  <pic:nvPicPr>
+                    <pic:cNvPr id="0" name="home.png"/>
+                    <pic:cNvPicPr/>
+                  </pic:nvPicPr>
+                  <pic:blipFill>
+                    <a:blip r:embed="rId5"/>
+                    <a:stretch>
+                      <a:fillRect/>
+                    </a:stretch>
+                  </pic:blipFill>
+                  <pic:spPr>
+                    <a:xfrm>
+                      <a:off x="0" y="0"/>
+                      <a:ext cx="2269176" cy="4084516"/>
+                    </a:xfrm>
+                    <a:prstGeom prst="rect">
+                      <a:avLst/>
+                    </a:prstGeom>
+                  </pic:spPr>
+                </pic:pic>
+              </a:graphicData>
+            </a:graphic>
+          </wp:inline>
+        </w:drawing>
+      </w:r>
+    </w:p>
+    <w:p/>
+    <w:p>
+      <w:r>
+        <w:t>Donde cada botón podrían ser:</w:t>
+      </w:r>
+    </w:p>
+    <w:p>
+      <w:pPr>
+        <w:pStyle w:val="Prrafodelista"/>
+        <w:numPr>
+          <w:ilvl w:val="0"/>
+          <w:numId w:val="2"/>
+        </w:numPr>
+      </w:pPr>
+      <w:proofErr w:type="spellStart"/>
+      <w:r>
+        <w:t>Quini</w:t>
+      </w:r>
+      <w:proofErr w:type="spellEnd"/>
+      <w:r>
+        <w:t xml:space="preserve"> 6</w:t>
+      </w:r>
+    </w:p>
+    <w:p>
+      <w:pPr>
+        <w:pStyle w:val="Prrafodelista"/>
+        <w:numPr>
+          <w:ilvl w:val="0"/>
+          <w:numId w:val="2"/>
+        </w:numPr>
+      </w:pPr>
+      <w:r>
+        <w:t>Quiniela</w:t>
+      </w:r>
+    </w:p>
+    <w:p>
+      <w:pPr>
+        <w:pStyle w:val="Prrafodelista"/>
+        <w:numPr>
+          <w:ilvl w:val="0"/>
+          <w:numId w:val="2"/>
+        </w:numPr>
+      </w:pPr>
+      <w:r>
+        <w:t>Sueños</w:t>
+      </w:r>
+    </w:p>
+    <w:p>
+      <w:pPr>
+        <w:pStyle w:val="Prrafodelista"/>
+        <w:numPr>
+          <w:ilvl w:val="0"/>
+          <w:numId w:val="2"/>
+        </w:numPr>
+      </w:pPr>
+      <w:r>
+        <w:t>¿????</w:t>
+      </w:r>
+    </w:p>
+    <w:p/>
     <w:sectPr>
       <w:pgSz w:w="11906" w:h="16838"/>
       <w:pgMar w:top="1417" w:right="1701" w:bottom="1417" w:left="1701" w:header="708" w:footer="708" w:gutter="0"/>
@@ -18,6 +151,219 @@
     </w:sectPr>
   </w:body>
 </w:document>
+</file>
+
+<file path=word/numbering.xml><?xml version="1.0" encoding="utf-8"?>
+<w:numbering xmlns:ve="http://schemas.openxmlformats.org/markup-compatibility/2006" xmlns:o="urn:schemas-microsoft-com:office:office" xmlns:r="http://schemas.openxmlformats.org/officeDocument/2006/relationships" xmlns:m="http://schemas.openxmlformats.org/officeDocument/2006/math" xmlns:v="urn:schemas-microsoft-com:vml" xmlns:wp="http://schemas.openxmlformats.org/drawingml/2006/wordprocessingDrawing" xmlns:w10="urn:schemas-microsoft-com:office:word" xmlns:w="http://schemas.openxmlformats.org/wordprocessingml/2006/main" xmlns:wne="http://schemas.microsoft.com/office/word/2006/wordml">
+  <w:abstractNum w:abstractNumId="0">
+    <w:nsid w:val="151B666C"/>
+    <w:multiLevelType w:val="hybridMultilevel"/>
+    <w:tmpl w:val="CBC4AFE0"/>
+    <w:lvl w:ilvl="0" w:tplc="2C0A000F">
+      <w:start w:val="1"/>
+      <w:numFmt w:val="decimal"/>
+      <w:lvlText w:val="%1."/>
+      <w:lvlJc w:val="left"/>
+      <w:pPr>
+        <w:ind w:left="720" w:hanging="360"/>
+      </w:pPr>
+      <w:rPr>
+        <w:rFonts w:hint="default"/>
+      </w:rPr>
+    </w:lvl>
+    <w:lvl w:ilvl="1" w:tplc="2C0A0019" w:tentative="1">
+      <w:start w:val="1"/>
+      <w:numFmt w:val="lowerLetter"/>
+      <w:lvlText w:val="%2."/>
+      <w:lvlJc w:val="left"/>
+      <w:pPr>
+        <w:ind w:left="1440" w:hanging="360"/>
+      </w:pPr>
+    </w:lvl>
+    <w:lvl w:ilvl="2" w:tplc="2C0A001B" w:tentative="1">
+      <w:start w:val="1"/>
+      <w:numFmt w:val="lowerRoman"/>
+      <w:lvlText w:val="%3."/>
+      <w:lvlJc w:val="right"/>
+      <w:pPr>
+        <w:ind w:left="2160" w:hanging="180"/>
+      </w:pPr>
+    </w:lvl>
+    <w:lvl w:ilvl="3" w:tplc="2C0A000F" w:tentative="1">
+      <w:start w:val="1"/>
+      <w:numFmt w:val="decimal"/>
+      <w:lvlText w:val="%4."/>
+      <w:lvlJc w:val="left"/>
+      <w:pPr>
+        <w:ind w:left="2880" w:hanging="360"/>
+      </w:pPr>
+    </w:lvl>
+    <w:lvl w:ilvl="4" w:tplc="2C0A0019" w:tentative="1">
+      <w:start w:val="1"/>
+      <w:numFmt w:val="lowerLetter"/>
+      <w:lvlText w:val="%5."/>
+      <w:lvlJc w:val="left"/>
+      <w:pPr>
+        <w:ind w:left="3600" w:hanging="360"/>
+      </w:pPr>
+    </w:lvl>
+    <w:lvl w:ilvl="5" w:tplc="2C0A001B" w:tentative="1">
+      <w:start w:val="1"/>
+      <w:numFmt w:val="lowerRoman"/>
+      <w:lvlText w:val="%6."/>
+      <w:lvlJc w:val="right"/>
+      <w:pPr>
+        <w:ind w:left="4320" w:hanging="180"/>
+      </w:pPr>
+    </w:lvl>
+    <w:lvl w:ilvl="6" w:tplc="2C0A000F" w:tentative="1">
+      <w:start w:val="1"/>
+      <w:numFmt w:val="decimal"/>
+      <w:lvlText w:val="%7."/>
+      <w:lvlJc w:val="left"/>
+      <w:pPr>
+        <w:ind w:left="5040" w:hanging="360"/>
+      </w:pPr>
+    </w:lvl>
+    <w:lvl w:ilvl="7" w:tplc="2C0A0019" w:tentative="1">
+      <w:start w:val="1"/>
+      <w:numFmt w:val="lowerLetter"/>
+      <w:lvlText w:val="%8."/>
+      <w:lvlJc w:val="left"/>
+      <w:pPr>
+        <w:ind w:left="5760" w:hanging="360"/>
+      </w:pPr>
+    </w:lvl>
+    <w:lvl w:ilvl="8" w:tplc="2C0A001B" w:tentative="1">
+      <w:start w:val="1"/>
+      <w:numFmt w:val="lowerRoman"/>
+      <w:lvlText w:val="%9."/>
+      <w:lvlJc w:val="right"/>
+      <w:pPr>
+        <w:ind w:left="6480" w:hanging="180"/>
+      </w:pPr>
+    </w:lvl>
+  </w:abstractNum>
+  <w:abstractNum w:abstractNumId="1">
+    <w:nsid w:val="31D87B3D"/>
+    <w:multiLevelType w:val="hybridMultilevel"/>
+    <w:tmpl w:val="774048EA"/>
+    <w:lvl w:ilvl="0" w:tplc="710EBA3E">
+      <w:start w:val="2"/>
+      <w:numFmt w:val="bullet"/>
+      <w:lvlText w:val=""/>
+      <w:lvlJc w:val="left"/>
+      <w:pPr>
+        <w:ind w:left="720" w:hanging="360"/>
+      </w:pPr>
+      <w:rPr>
+        <w:rFonts w:ascii="Symbol" w:eastAsiaTheme="minorEastAsia" w:hAnsi="Symbol" w:cstheme="minorBidi" w:hint="default"/>
+      </w:rPr>
+    </w:lvl>
+    <w:lvl w:ilvl="1" w:tplc="2C0A0003" w:tentative="1">
+      <w:start w:val="1"/>
+      <w:numFmt w:val="bullet"/>
+      <w:lvlText w:val="o"/>
+      <w:lvlJc w:val="left"/>
+      <w:pPr>
+        <w:ind w:left="1440" w:hanging="360"/>
+      </w:pPr>
+      <w:rPr>
+        <w:rFonts w:ascii="Courier New" w:hAnsi="Courier New" w:cs="Courier New" w:hint="default"/>
+      </w:rPr>
+    </w:lvl>
+    <w:lvl w:ilvl="2" w:tplc="2C0A0005" w:tentative="1">
+      <w:start w:val="1"/>
+      <w:numFmt w:val="bullet"/>
+      <w:lvlText w:val=""/>
+      <w:lvlJc w:val="left"/>
+      <w:pPr>
+        <w:ind w:left="2160" w:hanging="360"/>
+      </w:pPr>
+      <w:rPr>
+        <w:rFonts w:ascii="Wingdings" w:hAnsi="Wingdings" w:hint="default"/>
+      </w:rPr>
+    </w:lvl>
+    <w:lvl w:ilvl="3" w:tplc="2C0A0001" w:tentative="1">
+      <w:start w:val="1"/>
+      <w:numFmt w:val="bullet"/>
+      <w:lvlText w:val=""/>
+      <w:lvlJc w:val="left"/>
+      <w:pPr>
+        <w:ind w:left="2880" w:hanging="360"/>
+      </w:pPr>
+      <w:rPr>
+        <w:rFonts w:ascii="Symbol" w:hAnsi="Symbol" w:hint="default"/>
+      </w:rPr>
+    </w:lvl>
+    <w:lvl w:ilvl="4" w:tplc="2C0A0003" w:tentative="1">
+      <w:start w:val="1"/>
+      <w:numFmt w:val="bullet"/>
+      <w:lvlText w:val="o"/>
+      <w:lvlJc w:val="left"/>
+      <w:pPr>
+        <w:ind w:left="3600" w:hanging="360"/>
+      </w:pPr>
+      <w:rPr>
+        <w:rFonts w:ascii="Courier New" w:hAnsi="Courier New" w:cs="Courier New" w:hint="default"/>
+      </w:rPr>
+    </w:lvl>
+    <w:lvl w:ilvl="5" w:tplc="2C0A0005" w:tentative="1">
+      <w:start w:val="1"/>
+      <w:numFmt w:val="bullet"/>
+      <w:lvlText w:val=""/>
+      <w:lvlJc w:val="left"/>
+      <w:pPr>
+        <w:ind w:left="4320" w:hanging="360"/>
+      </w:pPr>
+      <w:rPr>
+        <w:rFonts w:ascii="Wingdings" w:hAnsi="Wingdings" w:hint="default"/>
+      </w:rPr>
+    </w:lvl>
+    <w:lvl w:ilvl="6" w:tplc="2C0A0001" w:tentative="1">
+      <w:start w:val="1"/>
+      <w:numFmt w:val="bullet"/>
+      <w:lvlText w:val=""/>
+      <w:lvlJc w:val="left"/>
+      <w:pPr>
+        <w:ind w:left="5040" w:hanging="360"/>
+      </w:pPr>
+      <w:rPr>
+        <w:rFonts w:ascii="Symbol" w:hAnsi="Symbol" w:hint="default"/>
+      </w:rPr>
+    </w:lvl>
+    <w:lvl w:ilvl="7" w:tplc="2C0A0003" w:tentative="1">
+      <w:start w:val="1"/>
+      <w:numFmt w:val="bullet"/>
+      <w:lvlText w:val="o"/>
+      <w:lvlJc w:val="left"/>
+      <w:pPr>
+        <w:ind w:left="5760" w:hanging="360"/>
+      </w:pPr>
+      <w:rPr>
+        <w:rFonts w:ascii="Courier New" w:hAnsi="Courier New" w:cs="Courier New" w:hint="default"/>
+      </w:rPr>
+    </w:lvl>
+    <w:lvl w:ilvl="8" w:tplc="2C0A0005" w:tentative="1">
+      <w:start w:val="1"/>
+      <w:numFmt w:val="bullet"/>
+      <w:lvlText w:val=""/>
+      <w:lvlJc w:val="left"/>
+      <w:pPr>
+        <w:ind w:left="6480" w:hanging="360"/>
+      </w:pPr>
+      <w:rPr>
+        <w:rFonts w:ascii="Wingdings" w:hAnsi="Wingdings" w:hint="default"/>
+      </w:rPr>
+    </w:lvl>
+  </w:abstractNum>
+  <w:num w:numId="1">
+    <w:abstractNumId w:val="0"/>
+  </w:num>
+  <w:num w:numId="2">
+    <w:abstractNumId w:val="1"/>
+  </w:num>
+</w:numbering>
 </file>
 
 <file path=word/styles.xml><?xml version="1.0" encoding="utf-8"?>
@@ -179,6 +525,7 @@
   <w:style w:type="paragraph" w:default="1" w:styleId="Normal">
     <w:name w:val="Normal"/>
     <w:qFormat/>
+    <w:rsid w:val="003F3761"/>
   </w:style>
   <w:style w:type="character" w:default="1" w:styleId="Fuentedeprrafopredeter">
     <w:name w:val="Default Paragraph Font"/>
@@ -207,6 +554,47 @@
     <w:uiPriority w:val="99"/>
     <w:semiHidden/>
     <w:unhideWhenUsed/>
+  </w:style>
+  <w:style w:type="paragraph" w:styleId="Prrafodelista">
+    <w:name w:val="List Paragraph"/>
+    <w:basedOn w:val="Normal"/>
+    <w:uiPriority w:val="34"/>
+    <w:qFormat/>
+    <w:rsid w:val="007B486A"/>
+    <w:pPr>
+      <w:ind w:left="720"/>
+      <w:contextualSpacing/>
+    </w:pPr>
+  </w:style>
+  <w:style w:type="paragraph" w:styleId="Textodeglobo">
+    <w:name w:val="Balloon Text"/>
+    <w:basedOn w:val="Normal"/>
+    <w:link w:val="TextodegloboCar"/>
+    <w:uiPriority w:val="99"/>
+    <w:semiHidden/>
+    <w:unhideWhenUsed/>
+    <w:rsid w:val="007B486A"/>
+    <w:pPr>
+      <w:spacing w:after="0" w:line="240" w:lineRule="auto"/>
+    </w:pPr>
+    <w:rPr>
+      <w:rFonts w:ascii="Tahoma" w:hAnsi="Tahoma" w:cs="Tahoma"/>
+      <w:sz w:val="16"/>
+      <w:szCs w:val="16"/>
+    </w:rPr>
+  </w:style>
+  <w:style w:type="character" w:customStyle="1" w:styleId="TextodegloboCar">
+    <w:name w:val="Texto de globo Car"/>
+    <w:basedOn w:val="Fuentedeprrafopredeter"/>
+    <w:link w:val="Textodeglobo"/>
+    <w:uiPriority w:val="99"/>
+    <w:semiHidden/>
+    <w:rsid w:val="007B486A"/>
+    <w:rPr>
+      <w:rFonts w:ascii="Tahoma" w:hAnsi="Tahoma" w:cs="Tahoma"/>
+      <w:sz w:val="16"/>
+      <w:szCs w:val="16"/>
+    </w:rPr>
   </w:style>
 </w:styles>
 </file>

</xml_diff>